<commit_message>
update to final report
</commit_message>
<xml_diff>
--- a/YS-5_Senior project Report (incomplete).docx
+++ b/YS-5_Senior project Report (incomplete).docx
@@ -246,62 +246,44 @@
     </w:p>
     <w:p>
       <w:r>
+        <w:t>Overview</w:t>
+      </w:r>
+      <w:r>
+        <w:t>?</w:t>
+      </w:r>
+    </w:p>
+    <w:p>
+      <w:r>
+        <w:t>Meeting Calendar Gantt chart</w:t>
+      </w:r>
+    </w:p>
+    <w:p>
+      <w:r>
+        <w:t>Weekly reports till M1 then M2</w:t>
+      </w:r>
+    </w:p>
+    <w:p>
+      <w:r>
+        <w:t>Team</w:t>
+      </w:r>
+    </w:p>
+    <w:p>
+      <w:r>
+        <w:t>Requirements</w:t>
+      </w:r>
+    </w:p>
+    <w:p>
+      <w:r>
         <w:tab/>
-        <w:t>Overview</w:t>
-      </w:r>
-      <w:r>
-        <w:t>?</w:t>
-      </w:r>
-    </w:p>
-    <w:p>
-      <w:r>
-        <w:tab/>
-        <w:t>Meeting Calendar Gantt chart</w:t>
-      </w:r>
-    </w:p>
-    <w:p>
-      <w:r>
-        <w:tab/>
-        <w:t>Weekly reports till M1 then M2</w:t>
-      </w:r>
-    </w:p>
-    <w:p>
-      <w:r>
-        <w:tab/>
-        <w:t>Team</w:t>
-      </w:r>
-    </w:p>
-    <w:p>
-      <w:r>
-        <w:tab/>
-        <w:t>Requirements</w:t>
-      </w:r>
-    </w:p>
-    <w:p>
-      <w:r>
-        <w:tab/>
-      </w:r>
-      <w:proofErr w:type="spellStart"/>
-      <w:r>
-        <w:t>i</w:t>
-      </w:r>
-      <w:proofErr w:type="spellEnd"/>
-      <w:r>
-        <w:t xml:space="preserve">) </w:t>
+      </w:r>
+      <w:r>
+        <w:t xml:space="preserve">i) </w:t>
       </w:r>
       <w:r>
         <w:t>Websit</w:t>
       </w:r>
       <w:r>
-        <w:t xml:space="preserve">e (Google pages or </w:t>
-      </w:r>
-      <w:proofErr w:type="spellStart"/>
-      <w:r>
-        <w:t>Github</w:t>
-      </w:r>
-      <w:proofErr w:type="spellEnd"/>
-      <w:r>
-        <w:t>)</w:t>
+        <w:t>e (Google pages or Github)</w:t>
       </w:r>
     </w:p>
     <w:p>
@@ -313,10 +295,232 @@
       </w:r>
     </w:p>
     <w:p>
-      <w:pPr>
-        <w:ind w:firstLine="720"/>
-      </w:pPr>
-    </w:p>
+      <w:r>
+        <w:br w:type="page"/>
+      </w:r>
+    </w:p>
+    <w:p>
+      <w:r>
+        <w:lastRenderedPageBreak/>
+        <w:t>Team members</w:t>
+      </w:r>
+    </w:p>
+    <w:p>
+      <w:pPr>
+        <w:pStyle w:val="ListParagraph"/>
+        <w:numPr>
+          <w:ilvl w:val="0"/>
+          <w:numId w:val="4"/>
+        </w:numPr>
+      </w:pPr>
+      <w:r>
+        <w:t xml:space="preserve">Introduction </w:t>
+      </w:r>
+    </w:p>
+    <w:p>
+      <w:pPr>
+        <w:pStyle w:val="ListParagraph"/>
+        <w:numPr>
+          <w:ilvl w:val="0"/>
+          <w:numId w:val="4"/>
+        </w:numPr>
+      </w:pPr>
+      <w:r>
+        <w:t>About us</w:t>
+      </w:r>
+    </w:p>
+    <w:p>
+      <w:pPr>
+        <w:pStyle w:val="ListParagraph"/>
+        <w:numPr>
+          <w:ilvl w:val="0"/>
+          <w:numId w:val="4"/>
+        </w:numPr>
+      </w:pPr>
+      <w:r>
+        <w:br w:type="page"/>
+      </w:r>
+    </w:p>
+    <w:p>
+      <w:r>
+        <w:lastRenderedPageBreak/>
+        <w:t>Project plan</w:t>
+      </w:r>
+    </w:p>
+    <w:p>
+      <w:pPr>
+        <w:pStyle w:val="ListParagraph"/>
+        <w:numPr>
+          <w:ilvl w:val="0"/>
+          <w:numId w:val="2"/>
+        </w:numPr>
+      </w:pPr>
+      <w:r>
+        <w:t>Abstract summary</w:t>
+      </w:r>
+    </w:p>
+    <w:p>
+      <w:pPr>
+        <w:pStyle w:val="ListParagraph"/>
+        <w:numPr>
+          <w:ilvl w:val="0"/>
+          <w:numId w:val="2"/>
+        </w:numPr>
+      </w:pPr>
+      <w:r>
+        <w:t>Deliverables</w:t>
+      </w:r>
+      <w:r>
+        <w:t>/Requirements</w:t>
+      </w:r>
+      <w:r>
+        <w:t xml:space="preserve"> </w:t>
+      </w:r>
+    </w:p>
+    <w:p>
+      <w:pPr>
+        <w:pStyle w:val="ListParagraph"/>
+        <w:numPr>
+          <w:ilvl w:val="0"/>
+          <w:numId w:val="2"/>
+        </w:numPr>
+      </w:pPr>
+      <w:r>
+        <w:t>Contract</w:t>
+      </w:r>
+    </w:p>
+    <w:p/>
+    <w:p>
+      <w:r>
+        <w:br w:type="page"/>
+      </w:r>
+    </w:p>
+    <w:p>
+      <w:r>
+        <w:lastRenderedPageBreak/>
+        <w:t>Meeting agenda</w:t>
+      </w:r>
+    </w:p>
+    <w:p>
+      <w:pPr>
+        <w:pStyle w:val="ListParagraph"/>
+        <w:numPr>
+          <w:ilvl w:val="0"/>
+          <w:numId w:val="2"/>
+        </w:numPr>
+      </w:pPr>
+      <w:r>
+        <w:t xml:space="preserve">Meeting dates </w:t>
+      </w:r>
+    </w:p>
+    <w:p>
+      <w:pPr>
+        <w:pStyle w:val="ListParagraph"/>
+        <w:numPr>
+          <w:ilvl w:val="0"/>
+          <w:numId w:val="2"/>
+        </w:numPr>
+      </w:pPr>
+      <w:r>
+        <w:t>Meeting notes</w:t>
+      </w:r>
+    </w:p>
+    <w:p>
+      <w:pPr>
+        <w:pStyle w:val="ListParagraph"/>
+        <w:numPr>
+          <w:ilvl w:val="0"/>
+          <w:numId w:val="2"/>
+        </w:numPr>
+      </w:pPr>
+      <w:r>
+        <w:t>Weekly reports</w:t>
+      </w:r>
+    </w:p>
+    <w:p>
+      <w:pPr>
+        <w:pStyle w:val="ListParagraph"/>
+        <w:numPr>
+          <w:ilvl w:val="0"/>
+          <w:numId w:val="2"/>
+        </w:numPr>
+      </w:pPr>
+      <w:r>
+        <w:t>Gnatt chart</w:t>
+      </w:r>
+    </w:p>
+    <w:p/>
+    <w:p>
+      <w:r>
+        <w:br w:type="page"/>
+      </w:r>
+    </w:p>
+    <w:p>
+      <w:r>
+        <w:lastRenderedPageBreak/>
+        <w:t>Deliverables</w:t>
+      </w:r>
+    </w:p>
+    <w:p>
+      <w:pPr>
+        <w:pStyle w:val="ListParagraph"/>
+        <w:numPr>
+          <w:ilvl w:val="0"/>
+          <w:numId w:val="2"/>
+        </w:numPr>
+      </w:pPr>
+      <w:r>
+        <w:t>Websites</w:t>
+      </w:r>
+    </w:p>
+    <w:p>
+      <w:pPr>
+        <w:pStyle w:val="ListParagraph"/>
+        <w:numPr>
+          <w:ilvl w:val="0"/>
+          <w:numId w:val="2"/>
+        </w:numPr>
+      </w:pPr>
+      <w:r>
+        <w:t>Source code with documentation</w:t>
+      </w:r>
+    </w:p>
+    <w:p>
+      <w:r>
+        <w:br w:type="page"/>
+      </w:r>
+    </w:p>
+    <w:p>
+      <w:r>
+        <w:lastRenderedPageBreak/>
+        <w:t>Conclusions and feedback</w:t>
+      </w:r>
+    </w:p>
+    <w:p>
+      <w:pPr>
+        <w:pStyle w:val="ListParagraph"/>
+        <w:numPr>
+          <w:ilvl w:val="0"/>
+          <w:numId w:val="2"/>
+        </w:numPr>
+      </w:pPr>
+      <w:r>
+        <w:t>What can be done better</w:t>
+      </w:r>
+    </w:p>
+    <w:p>
+      <w:pPr>
+        <w:pStyle w:val="ListParagraph"/>
+        <w:numPr>
+          <w:ilvl w:val="0"/>
+          <w:numId w:val="2"/>
+        </w:numPr>
+      </w:pPr>
+      <w:r>
+        <w:t xml:space="preserve">What was frustrating </w:t>
+      </w:r>
+    </w:p>
+    <w:p/>
     <w:sectPr>
       <w:pgSz w:w="12240" w:h="15840"/>
       <w:pgMar w:top="1440" w:right="1440" w:bottom="1440" w:left="1440" w:header="720" w:footer="720" w:gutter="0"/>
@@ -394,6 +598,232 @@
 <file path=word/numbering.xml><?xml version="1.0" encoding="utf-8"?>
 <w:numbering xmlns:wpc="http://schemas.microsoft.com/office/word/2010/wordprocessingCanvas" xmlns:cx="http://schemas.microsoft.com/office/drawing/2014/chartex" xmlns:cx1="http://schemas.microsoft.com/office/drawing/2015/9/8/chartex" xmlns:cx2="http://schemas.microsoft.com/office/drawing/2015/10/21/chartex" xmlns:cx3="http://schemas.microsoft.com/office/drawing/2016/5/9/chartex" xmlns:cx4="http://schemas.microsoft.com/office/drawing/2016/5/10/chartex" xmlns:cx5="http://schemas.microsoft.com/office/drawing/2016/5/11/chartex" xmlns:cx6="http://schemas.microsoft.com/office/drawing/2016/5/12/chartex" xmlns:cx7="http://schemas.microsoft.com/office/drawing/2016/5/13/chartex" xmlns:cx8="http://schemas.microsoft.com/office/drawing/2016/5/14/chartex" xmlns:mc="http://schemas.openxmlformats.org/markup-compatibility/2006" xmlns:aink="http://schemas.microsoft.com/office/drawing/2016/ink" xmlns:am3d="http://schemas.microsoft.com/office/drawing/2017/model3d" xmlns:o="urn:schemas-microsoft-com:office:office" xmlns:oel="http://schemas.microsoft.com/office/2019/extlst" xmlns:r="http://schemas.openxmlformats.org/officeDocument/2006/relationships" xmlns:m="http://schemas.openxmlformats.org/officeDocument/2006/math" xmlns:v="urn:schemas-microsoft-com:vml" xmlns:wp14="http://schemas.microsoft.com/office/word/2010/wordprocessingDrawing" xmlns:wp="http://schemas.openxmlformats.org/drawingml/2006/wordprocessingDrawing" xmlns:w10="urn:schemas-microsoft-com:office:word" xmlns:w="http://schemas.openxmlformats.org/wordprocessingml/2006/main" xmlns:w14="http://schemas.microsoft.com/office/word/2010/wordml" xmlns:w15="http://schemas.microsoft.com/office/word/2012/wordml" xmlns:w16cex="http://schemas.microsoft.com/office/word/2018/wordml/cex" xmlns:w16cid="http://schemas.microsoft.com/office/word/2016/wordml/cid" xmlns:w16="http://schemas.microsoft.com/office/word/2018/wordml" xmlns:w16sdtdh="http://schemas.microsoft.com/office/word/2020/wordml/sdtdatahash" xmlns:w16se="http://schemas.microsoft.com/office/word/2015/wordml/symex" xmlns:wpg="http://schemas.microsoft.com/office/word/2010/wordprocessingGroup" xmlns:wpi="http://schemas.microsoft.com/office/word/2010/wordprocessingInk" xmlns:wne="http://schemas.microsoft.com/office/word/2006/wordml" xmlns:wps="http://schemas.microsoft.com/office/word/2010/wordprocessingShape" mc:Ignorable="w14 w15 w16se w16cid w16 w16cex w16sdtdh wp14">
   <w:abstractNum w:abstractNumId="0" w15:restartNumberingAfterBreak="0">
+    <w:nsid w:val="0CAB35C8"/>
+    <w:multiLevelType w:val="hybridMultilevel"/>
+    <w:tmpl w:val="5A2CB8BE"/>
+    <w:lvl w:ilvl="0" w:tplc="A072AF44">
+      <w:start w:val="2"/>
+      <w:numFmt w:val="bullet"/>
+      <w:lvlText w:val="-"/>
+      <w:lvlJc w:val="left"/>
+      <w:pPr>
+        <w:ind w:left="720" w:hanging="360"/>
+      </w:pPr>
+      <w:rPr>
+        <w:rFonts w:ascii="Calibri" w:eastAsiaTheme="minorEastAsia" w:hAnsi="Calibri" w:cs="Calibri" w:hint="default"/>
+      </w:rPr>
+    </w:lvl>
+    <w:lvl w:ilvl="1" w:tplc="04090003" w:tentative="1">
+      <w:start w:val="1"/>
+      <w:numFmt w:val="bullet"/>
+      <w:lvlText w:val="o"/>
+      <w:lvlJc w:val="left"/>
+      <w:pPr>
+        <w:ind w:left="1440" w:hanging="360"/>
+      </w:pPr>
+      <w:rPr>
+        <w:rFonts w:ascii="Courier New" w:hAnsi="Courier New" w:cs="Courier New" w:hint="default"/>
+      </w:rPr>
+    </w:lvl>
+    <w:lvl w:ilvl="2" w:tplc="04090005" w:tentative="1">
+      <w:start w:val="1"/>
+      <w:numFmt w:val="bullet"/>
+      <w:lvlText w:val=""/>
+      <w:lvlJc w:val="left"/>
+      <w:pPr>
+        <w:ind w:left="2160" w:hanging="360"/>
+      </w:pPr>
+      <w:rPr>
+        <w:rFonts w:ascii="Wingdings" w:hAnsi="Wingdings" w:hint="default"/>
+      </w:rPr>
+    </w:lvl>
+    <w:lvl w:ilvl="3" w:tplc="04090001" w:tentative="1">
+      <w:start w:val="1"/>
+      <w:numFmt w:val="bullet"/>
+      <w:lvlText w:val=""/>
+      <w:lvlJc w:val="left"/>
+      <w:pPr>
+        <w:ind w:left="2880" w:hanging="360"/>
+      </w:pPr>
+      <w:rPr>
+        <w:rFonts w:ascii="Symbol" w:hAnsi="Symbol" w:hint="default"/>
+      </w:rPr>
+    </w:lvl>
+    <w:lvl w:ilvl="4" w:tplc="04090003" w:tentative="1">
+      <w:start w:val="1"/>
+      <w:numFmt w:val="bullet"/>
+      <w:lvlText w:val="o"/>
+      <w:lvlJc w:val="left"/>
+      <w:pPr>
+        <w:ind w:left="3600" w:hanging="360"/>
+      </w:pPr>
+      <w:rPr>
+        <w:rFonts w:ascii="Courier New" w:hAnsi="Courier New" w:cs="Courier New" w:hint="default"/>
+      </w:rPr>
+    </w:lvl>
+    <w:lvl w:ilvl="5" w:tplc="04090005" w:tentative="1">
+      <w:start w:val="1"/>
+      <w:numFmt w:val="bullet"/>
+      <w:lvlText w:val=""/>
+      <w:lvlJc w:val="left"/>
+      <w:pPr>
+        <w:ind w:left="4320" w:hanging="360"/>
+      </w:pPr>
+      <w:rPr>
+        <w:rFonts w:ascii="Wingdings" w:hAnsi="Wingdings" w:hint="default"/>
+      </w:rPr>
+    </w:lvl>
+    <w:lvl w:ilvl="6" w:tplc="04090001" w:tentative="1">
+      <w:start w:val="1"/>
+      <w:numFmt w:val="bullet"/>
+      <w:lvlText w:val=""/>
+      <w:lvlJc w:val="left"/>
+      <w:pPr>
+        <w:ind w:left="5040" w:hanging="360"/>
+      </w:pPr>
+      <w:rPr>
+        <w:rFonts w:ascii="Symbol" w:hAnsi="Symbol" w:hint="default"/>
+      </w:rPr>
+    </w:lvl>
+    <w:lvl w:ilvl="7" w:tplc="04090003" w:tentative="1">
+      <w:start w:val="1"/>
+      <w:numFmt w:val="bullet"/>
+      <w:lvlText w:val="o"/>
+      <w:lvlJc w:val="left"/>
+      <w:pPr>
+        <w:ind w:left="5760" w:hanging="360"/>
+      </w:pPr>
+      <w:rPr>
+        <w:rFonts w:ascii="Courier New" w:hAnsi="Courier New" w:cs="Courier New" w:hint="default"/>
+      </w:rPr>
+    </w:lvl>
+    <w:lvl w:ilvl="8" w:tplc="04090005" w:tentative="1">
+      <w:start w:val="1"/>
+      <w:numFmt w:val="bullet"/>
+      <w:lvlText w:val=""/>
+      <w:lvlJc w:val="left"/>
+      <w:pPr>
+        <w:ind w:left="6480" w:hanging="360"/>
+      </w:pPr>
+      <w:rPr>
+        <w:rFonts w:ascii="Wingdings" w:hAnsi="Wingdings" w:hint="default"/>
+      </w:rPr>
+    </w:lvl>
+  </w:abstractNum>
+  <w:abstractNum w:abstractNumId="1" w15:restartNumberingAfterBreak="0">
+    <w:nsid w:val="27D429FD"/>
+    <w:multiLevelType w:val="hybridMultilevel"/>
+    <w:tmpl w:val="59569308"/>
+    <w:lvl w:ilvl="0" w:tplc="20A85474">
+      <w:start w:val="2"/>
+      <w:numFmt w:val="bullet"/>
+      <w:lvlText w:val="-"/>
+      <w:lvlJc w:val="left"/>
+      <w:pPr>
+        <w:ind w:left="720" w:hanging="360"/>
+      </w:pPr>
+      <w:rPr>
+        <w:rFonts w:ascii="Calibri" w:eastAsiaTheme="minorEastAsia" w:hAnsi="Calibri" w:cs="Calibri" w:hint="default"/>
+      </w:rPr>
+    </w:lvl>
+    <w:lvl w:ilvl="1" w:tplc="04090003" w:tentative="1">
+      <w:start w:val="1"/>
+      <w:numFmt w:val="bullet"/>
+      <w:lvlText w:val="o"/>
+      <w:lvlJc w:val="left"/>
+      <w:pPr>
+        <w:ind w:left="1440" w:hanging="360"/>
+      </w:pPr>
+      <w:rPr>
+        <w:rFonts w:ascii="Courier New" w:hAnsi="Courier New" w:cs="Courier New" w:hint="default"/>
+      </w:rPr>
+    </w:lvl>
+    <w:lvl w:ilvl="2" w:tplc="04090005" w:tentative="1">
+      <w:start w:val="1"/>
+      <w:numFmt w:val="bullet"/>
+      <w:lvlText w:val=""/>
+      <w:lvlJc w:val="left"/>
+      <w:pPr>
+        <w:ind w:left="2160" w:hanging="360"/>
+      </w:pPr>
+      <w:rPr>
+        <w:rFonts w:ascii="Wingdings" w:hAnsi="Wingdings" w:hint="default"/>
+      </w:rPr>
+    </w:lvl>
+    <w:lvl w:ilvl="3" w:tplc="04090001" w:tentative="1">
+      <w:start w:val="1"/>
+      <w:numFmt w:val="bullet"/>
+      <w:lvlText w:val=""/>
+      <w:lvlJc w:val="left"/>
+      <w:pPr>
+        <w:ind w:left="2880" w:hanging="360"/>
+      </w:pPr>
+      <w:rPr>
+        <w:rFonts w:ascii="Symbol" w:hAnsi="Symbol" w:hint="default"/>
+      </w:rPr>
+    </w:lvl>
+    <w:lvl w:ilvl="4" w:tplc="04090003" w:tentative="1">
+      <w:start w:val="1"/>
+      <w:numFmt w:val="bullet"/>
+      <w:lvlText w:val="o"/>
+      <w:lvlJc w:val="left"/>
+      <w:pPr>
+        <w:ind w:left="3600" w:hanging="360"/>
+      </w:pPr>
+      <w:rPr>
+        <w:rFonts w:ascii="Courier New" w:hAnsi="Courier New" w:cs="Courier New" w:hint="default"/>
+      </w:rPr>
+    </w:lvl>
+    <w:lvl w:ilvl="5" w:tplc="04090005" w:tentative="1">
+      <w:start w:val="1"/>
+      <w:numFmt w:val="bullet"/>
+      <w:lvlText w:val=""/>
+      <w:lvlJc w:val="left"/>
+      <w:pPr>
+        <w:ind w:left="4320" w:hanging="360"/>
+      </w:pPr>
+      <w:rPr>
+        <w:rFonts w:ascii="Wingdings" w:hAnsi="Wingdings" w:hint="default"/>
+      </w:rPr>
+    </w:lvl>
+    <w:lvl w:ilvl="6" w:tplc="04090001" w:tentative="1">
+      <w:start w:val="1"/>
+      <w:numFmt w:val="bullet"/>
+      <w:lvlText w:val=""/>
+      <w:lvlJc w:val="left"/>
+      <w:pPr>
+        <w:ind w:left="5040" w:hanging="360"/>
+      </w:pPr>
+      <w:rPr>
+        <w:rFonts w:ascii="Symbol" w:hAnsi="Symbol" w:hint="default"/>
+      </w:rPr>
+    </w:lvl>
+    <w:lvl w:ilvl="7" w:tplc="04090003" w:tentative="1">
+      <w:start w:val="1"/>
+      <w:numFmt w:val="bullet"/>
+      <w:lvlText w:val="o"/>
+      <w:lvlJc w:val="left"/>
+      <w:pPr>
+        <w:ind w:left="5760" w:hanging="360"/>
+      </w:pPr>
+      <w:rPr>
+        <w:rFonts w:ascii="Courier New" w:hAnsi="Courier New" w:cs="Courier New" w:hint="default"/>
+      </w:rPr>
+    </w:lvl>
+    <w:lvl w:ilvl="8" w:tplc="04090005" w:tentative="1">
+      <w:start w:val="1"/>
+      <w:numFmt w:val="bullet"/>
+      <w:lvlText w:val=""/>
+      <w:lvlJc w:val="left"/>
+      <w:pPr>
+        <w:ind w:left="6480" w:hanging="360"/>
+      </w:pPr>
+      <w:rPr>
+        <w:rFonts w:ascii="Wingdings" w:hAnsi="Wingdings" w:hint="default"/>
+      </w:rPr>
+    </w:lvl>
+  </w:abstractNum>
+  <w:abstractNum w:abstractNumId="2" w15:restartNumberingAfterBreak="0">
     <w:nsid w:val="502AB9A0"/>
     <w:multiLevelType w:val="hybridMultilevel"/>
     <w:tmpl w:val="FFFFFFFF"/>
@@ -479,8 +909,130 @@
       </w:pPr>
     </w:lvl>
   </w:abstractNum>
+  <w:abstractNum w:abstractNumId="3" w15:restartNumberingAfterBreak="0">
+    <w:nsid w:val="51F2702A"/>
+    <w:multiLevelType w:val="hybridMultilevel"/>
+    <w:tmpl w:val="5E901B7A"/>
+    <w:lvl w:ilvl="0" w:tplc="3FA4CEF6">
+      <w:start w:val="2"/>
+      <w:numFmt w:val="bullet"/>
+      <w:lvlText w:val="-"/>
+      <w:lvlJc w:val="left"/>
+      <w:pPr>
+        <w:ind w:left="720" w:hanging="360"/>
+      </w:pPr>
+      <w:rPr>
+        <w:rFonts w:ascii="Calibri" w:eastAsiaTheme="minorEastAsia" w:hAnsi="Calibri" w:cs="Calibri" w:hint="default"/>
+      </w:rPr>
+    </w:lvl>
+    <w:lvl w:ilvl="1" w:tplc="04090003" w:tentative="1">
+      <w:start w:val="1"/>
+      <w:numFmt w:val="bullet"/>
+      <w:lvlText w:val="o"/>
+      <w:lvlJc w:val="left"/>
+      <w:pPr>
+        <w:ind w:left="1440" w:hanging="360"/>
+      </w:pPr>
+      <w:rPr>
+        <w:rFonts w:ascii="Courier New" w:hAnsi="Courier New" w:cs="Courier New" w:hint="default"/>
+      </w:rPr>
+    </w:lvl>
+    <w:lvl w:ilvl="2" w:tplc="04090005" w:tentative="1">
+      <w:start w:val="1"/>
+      <w:numFmt w:val="bullet"/>
+      <w:lvlText w:val=""/>
+      <w:lvlJc w:val="left"/>
+      <w:pPr>
+        <w:ind w:left="2160" w:hanging="360"/>
+      </w:pPr>
+      <w:rPr>
+        <w:rFonts w:ascii="Wingdings" w:hAnsi="Wingdings" w:hint="default"/>
+      </w:rPr>
+    </w:lvl>
+    <w:lvl w:ilvl="3" w:tplc="04090001" w:tentative="1">
+      <w:start w:val="1"/>
+      <w:numFmt w:val="bullet"/>
+      <w:lvlText w:val=""/>
+      <w:lvlJc w:val="left"/>
+      <w:pPr>
+        <w:ind w:left="2880" w:hanging="360"/>
+      </w:pPr>
+      <w:rPr>
+        <w:rFonts w:ascii="Symbol" w:hAnsi="Symbol" w:hint="default"/>
+      </w:rPr>
+    </w:lvl>
+    <w:lvl w:ilvl="4" w:tplc="04090003" w:tentative="1">
+      <w:start w:val="1"/>
+      <w:numFmt w:val="bullet"/>
+      <w:lvlText w:val="o"/>
+      <w:lvlJc w:val="left"/>
+      <w:pPr>
+        <w:ind w:left="3600" w:hanging="360"/>
+      </w:pPr>
+      <w:rPr>
+        <w:rFonts w:ascii="Courier New" w:hAnsi="Courier New" w:cs="Courier New" w:hint="default"/>
+      </w:rPr>
+    </w:lvl>
+    <w:lvl w:ilvl="5" w:tplc="04090005" w:tentative="1">
+      <w:start w:val="1"/>
+      <w:numFmt w:val="bullet"/>
+      <w:lvlText w:val=""/>
+      <w:lvlJc w:val="left"/>
+      <w:pPr>
+        <w:ind w:left="4320" w:hanging="360"/>
+      </w:pPr>
+      <w:rPr>
+        <w:rFonts w:ascii="Wingdings" w:hAnsi="Wingdings" w:hint="default"/>
+      </w:rPr>
+    </w:lvl>
+    <w:lvl w:ilvl="6" w:tplc="04090001" w:tentative="1">
+      <w:start w:val="1"/>
+      <w:numFmt w:val="bullet"/>
+      <w:lvlText w:val=""/>
+      <w:lvlJc w:val="left"/>
+      <w:pPr>
+        <w:ind w:left="5040" w:hanging="360"/>
+      </w:pPr>
+      <w:rPr>
+        <w:rFonts w:ascii="Symbol" w:hAnsi="Symbol" w:hint="default"/>
+      </w:rPr>
+    </w:lvl>
+    <w:lvl w:ilvl="7" w:tplc="04090003" w:tentative="1">
+      <w:start w:val="1"/>
+      <w:numFmt w:val="bullet"/>
+      <w:lvlText w:val="o"/>
+      <w:lvlJc w:val="left"/>
+      <w:pPr>
+        <w:ind w:left="5760" w:hanging="360"/>
+      </w:pPr>
+      <w:rPr>
+        <w:rFonts w:ascii="Courier New" w:hAnsi="Courier New" w:cs="Courier New" w:hint="default"/>
+      </w:rPr>
+    </w:lvl>
+    <w:lvl w:ilvl="8" w:tplc="04090005" w:tentative="1">
+      <w:start w:val="1"/>
+      <w:numFmt w:val="bullet"/>
+      <w:lvlText w:val=""/>
+      <w:lvlJc w:val="left"/>
+      <w:pPr>
+        <w:ind w:left="6480" w:hanging="360"/>
+      </w:pPr>
+      <w:rPr>
+        <w:rFonts w:ascii="Wingdings" w:hAnsi="Wingdings" w:hint="default"/>
+      </w:rPr>
+    </w:lvl>
+  </w:abstractNum>
   <w:num w:numId="1" w16cid:durableId="30882618">
+    <w:abstractNumId w:val="2"/>
+  </w:num>
+  <w:num w:numId="2" w16cid:durableId="1727989136">
+    <w:abstractNumId w:val="3"/>
+  </w:num>
+  <w:num w:numId="3" w16cid:durableId="1529221686">
     <w:abstractNumId w:val="0"/>
+  </w:num>
+  <w:num w:numId="4" w16cid:durableId="1841188959">
+    <w:abstractNumId w:val="1"/>
   </w:num>
 </w:numbering>
 </file>
@@ -1553,6 +2105,17 @@
       <w:outlineLvl w:val="9"/>
     </w:pPr>
   </w:style>
+  <w:style w:type="paragraph" w:styleId="ListParagraph">
+    <w:name w:val="List Paragraph"/>
+    <w:basedOn w:val="Normal"/>
+    <w:uiPriority w:val="34"/>
+    <w:qFormat/>
+    <w:rsid w:val="00364E8D"/>
+    <w:pPr>
+      <w:ind w:left="720"/>
+      <w:contextualSpacing/>
+    </w:pPr>
+  </w:style>
 </w:styles>
 </file>
 

</xml_diff>